<commit_message>
removed api key leaked in raw data
</commit_message>
<xml_diff>
--- a/notes.docx
+++ b/notes.docx
@@ -59,7 +59,13 @@
         </w:numPr>
       </w:pPr>
       <w:r>
-        <w:t>Practice ML Ops – batch data collection, storage, processing, predicting, visualization, monitoring</w:t>
+        <w:t>Practice ML Ops – batch data collection, storage, processing, predicti</w:t>
+      </w:r>
+      <w:r>
+        <w:t>on</w:t>
+      </w:r>
+      <w:r>
+        <w:t>, visualization, monitoring</w:t>
       </w:r>
     </w:p>
     <w:p>
@@ -90,30 +96,54 @@
           <w:rPr>
             <w:rStyle w:val="Hyperlink"/>
           </w:rPr>
-          <w:t>https://www.eia.gov/opendata/browser/electricity/retail-sales?frequency=monthly&amp;data=sales;&amp;facets=stateid;sectorid;&amp;stateid=NJ;&amp;sectorid=RES;&amp;start=2025-01&amp;end=2025-05&amp;sortColumn=period;&amp;sortDirection=desc</w:t>
+          <w:t>https://www.eia.gov/opendata/browser/electricity/retail-sales?frequency=month</w:t>
         </w:r>
-      </w:hyperlink>
-      <w:r>
-        <w:t>;</w:t>
-      </w:r>
-    </w:p>
-    <w:p>
-      <w:pPr>
-        <w:pStyle w:val="ListParagraph"/>
-        <w:numPr>
-          <w:ilvl w:val="1"/>
-          <w:numId w:val="3"/>
-        </w:numPr>
-      </w:pPr>
-      <w:r>
-        <w:t xml:space="preserve">Weather Data (historical or forecasts): </w:t>
-      </w:r>
-      <w:hyperlink r:id="rId6" w:history="1">
         <w:r>
           <w:rPr>
             <w:rStyle w:val="Hyperlink"/>
           </w:rPr>
-          <w:t>https://www.weather.gov/documentation/services-web-api#/</w:t>
+          <w:t>l</w:t>
+        </w:r>
+        <w:r>
+          <w:rPr>
+            <w:rStyle w:val="Hyperlink"/>
+          </w:rPr>
+          <w:t>y&amp;data=sales;&amp;facets=stateid;sectorid;&amp;stateid=NJ;&amp;sectorid=RES;&amp;start=2025-01&amp;end=2025-05&amp;sortColumn=period;&amp;sortDirection=desc</w:t>
+        </w:r>
+      </w:hyperlink>
+      <w:r>
+        <w:t>;</w:t>
+      </w:r>
+    </w:p>
+    <w:p>
+      <w:pPr>
+        <w:pStyle w:val="ListParagraph"/>
+        <w:numPr>
+          <w:ilvl w:val="1"/>
+          <w:numId w:val="3"/>
+        </w:numPr>
+      </w:pPr>
+      <w:r>
+        <w:t xml:space="preserve">Weather Data (historical or forecasts): </w:t>
+      </w:r>
+      <w:hyperlink r:id="rId6" w:anchor="/" w:history="1">
+        <w:r>
+          <w:rPr>
+            <w:rStyle w:val="Hyperlink"/>
+          </w:rPr>
+          <w:t>https://www.</w:t>
+        </w:r>
+        <w:r>
+          <w:rPr>
+            <w:rStyle w:val="Hyperlink"/>
+          </w:rPr>
+          <w:t>w</w:t>
+        </w:r>
+        <w:r>
+          <w:rPr>
+            <w:rStyle w:val="Hyperlink"/>
+          </w:rPr>
+          <w:t>eather.gov/documentation/services-web-api#/</w:t>
         </w:r>
       </w:hyperlink>
       <w:r>
@@ -5478,6 +5508,18 @@
     <w:basedOn w:val="DefaultParagraphFont"/>
     <w:rsid w:val="001347CD"/>
   </w:style>
+  <w:style w:type="character" w:styleId="FollowedHyperlink">
+    <w:name w:val="FollowedHyperlink"/>
+    <w:basedOn w:val="DefaultParagraphFont"/>
+    <w:uiPriority w:val="99"/>
+    <w:semiHidden/>
+    <w:unhideWhenUsed/>
+    <w:rsid w:val="00B30E1A"/>
+    <w:rPr>
+      <w:color w:val="954F72" w:themeColor="followedHyperlink"/>
+      <w:u w:val="single"/>
+    </w:rPr>
+  </w:style>
 </w:styles>
 </file>
 

</xml_diff>